<commit_message>
Updated for created avro schema
</commit_message>
<xml_diff>
--- a/SchemaEvolution/Schema_Evolution_Project_Setup.docx
+++ b/SchemaEvolution/Schema_Evolution_Project_Setup.docx
@@ -7,6 +7,164 @@
         <w:t>Setup Schema Evolution Project</w:t>
       </w:r>
     </w:p>
+    <w:p>
+      <w:r>
+        <w:t xml:space="preserve">Download </w:t>
+      </w:r>
+      <w:proofErr w:type="spellStart"/>
+      <w:r>
+        <w:t>org.json.jar</w:t>
+      </w:r>
+      <w:proofErr w:type="spellEnd"/>
+      <w:r>
+        <w:t xml:space="preserve"> file from below URL:</w:t>
+      </w:r>
+    </w:p>
+    <w:p>
+      <w:hyperlink r:id="rId4" w:history="1">
+        <w:r>
+          <w:rPr>
+            <w:rStyle w:val="Hyperlink"/>
+          </w:rPr>
+          <w:t>https://www.google.co.in/url?sa=t&amp;rct=j&amp;q=&amp;esrc=s&amp;source=web&amp;cd=2&amp;cad=rja&amp;uact=8&amp;ved=0ahUKEwiNiMn874rMAhUUS44KHRO_AE4QFggiMAE&amp;url=http%3A%2F%2Fwww.java2s.com%2FCode%2FJar%2Fo%2FDownloadorgjsonjar.htm&amp;usg=AFQjCNFCwcnWASg-h5N1w33z945OVlTY-A</w:t>
+        </w:r>
+      </w:hyperlink>
+    </w:p>
+    <w:p/>
+    <w:p>
+      <w:r>
+        <w:t>Download the org-json.jar to local as shown below:</w:t>
+      </w:r>
+    </w:p>
+    <w:p/>
+    <w:p>
+      <w:r>
+        <w:rPr>
+          <w:noProof/>
+          <w:lang w:eastAsia="en-IN"/>
+        </w:rPr>
+        <w:drawing>
+          <wp:inline distT="0" distB="0" distL="0" distR="0">
+            <wp:extent cx="5731510" cy="726292"/>
+            <wp:effectExtent l="19050" t="0" r="2540" b="0"/>
+            <wp:docPr id="1" name="Picture 1"/>
+            <wp:cNvGraphicFramePr>
+              <a:graphicFrameLocks xmlns:a="http://schemas.openxmlformats.org/drawingml/2006/main" noChangeAspect="1"/>
+            </wp:cNvGraphicFramePr>
+            <a:graphic xmlns:a="http://schemas.openxmlformats.org/drawingml/2006/main">
+              <a:graphicData uri="http://schemas.openxmlformats.org/drawingml/2006/picture">
+                <pic:pic xmlns:pic="http://schemas.openxmlformats.org/drawingml/2006/picture">
+                  <pic:nvPicPr>
+                    <pic:cNvPr id="0" name="Picture 1"/>
+                    <pic:cNvPicPr>
+                      <a:picLocks noChangeAspect="1" noChangeArrowheads="1"/>
+                    </pic:cNvPicPr>
+                  </pic:nvPicPr>
+                  <pic:blipFill>
+                    <a:blip r:embed="rId5" cstate="print"/>
+                    <a:srcRect/>
+                    <a:stretch>
+                      <a:fillRect/>
+                    </a:stretch>
+                  </pic:blipFill>
+                  <pic:spPr bwMode="auto">
+                    <a:xfrm>
+                      <a:off x="0" y="0"/>
+                      <a:ext cx="5731510" cy="726292"/>
+                    </a:xfrm>
+                    <a:prstGeom prst="rect">
+                      <a:avLst/>
+                    </a:prstGeom>
+                    <a:noFill/>
+                    <a:ln w="9525">
+                      <a:noFill/>
+                      <a:miter lim="800000"/>
+                      <a:headEnd/>
+                      <a:tailEnd/>
+                    </a:ln>
+                  </pic:spPr>
+                </pic:pic>
+              </a:graphicData>
+            </a:graphic>
+          </wp:inline>
+        </w:drawing>
+      </w:r>
+    </w:p>
+    <w:p/>
+    <w:p>
+      <w:r>
+        <w:t xml:space="preserve">Add the </w:t>
+      </w:r>
+      <w:proofErr w:type="spellStart"/>
+      <w:r>
+        <w:t>org.json.jar</w:t>
+      </w:r>
+      <w:proofErr w:type="spellEnd"/>
+      <w:r>
+        <w:t xml:space="preserve"> to lib directory of project</w:t>
+      </w:r>
+    </w:p>
+    <w:p/>
+    <w:p>
+      <w:r>
+        <w:rPr>
+          <w:noProof/>
+          <w:lang w:eastAsia="en-IN"/>
+        </w:rPr>
+        <w:drawing>
+          <wp:inline distT="0" distB="0" distL="0" distR="0">
+            <wp:extent cx="5731510" cy="2774206"/>
+            <wp:effectExtent l="19050" t="0" r="2540" b="0"/>
+            <wp:docPr id="4" name="Picture 4"/>
+            <wp:cNvGraphicFramePr>
+              <a:graphicFrameLocks xmlns:a="http://schemas.openxmlformats.org/drawingml/2006/main" noChangeAspect="1"/>
+            </wp:cNvGraphicFramePr>
+            <a:graphic xmlns:a="http://schemas.openxmlformats.org/drawingml/2006/main">
+              <a:graphicData uri="http://schemas.openxmlformats.org/drawingml/2006/picture">
+                <pic:pic xmlns:pic="http://schemas.openxmlformats.org/drawingml/2006/picture">
+                  <pic:nvPicPr>
+                    <pic:cNvPr id="0" name="Picture 4"/>
+                    <pic:cNvPicPr>
+                      <a:picLocks noChangeAspect="1" noChangeArrowheads="1"/>
+                    </pic:cNvPicPr>
+                  </pic:nvPicPr>
+                  <pic:blipFill>
+                    <a:blip r:embed="rId6" cstate="print"/>
+                    <a:srcRect/>
+                    <a:stretch>
+                      <a:fillRect/>
+                    </a:stretch>
+                  </pic:blipFill>
+                  <pic:spPr bwMode="auto">
+                    <a:xfrm>
+                      <a:off x="0" y="0"/>
+                      <a:ext cx="5731510" cy="2774206"/>
+                    </a:xfrm>
+                    <a:prstGeom prst="rect">
+                      <a:avLst/>
+                    </a:prstGeom>
+                    <a:noFill/>
+                    <a:ln w="9525">
+                      <a:noFill/>
+                      <a:miter lim="800000"/>
+                      <a:headEnd/>
+                      <a:tailEnd/>
+                    </a:ln>
+                  </pic:spPr>
+                </pic:pic>
+              </a:graphicData>
+            </a:graphic>
+          </wp:inline>
+        </w:drawing>
+      </w:r>
+    </w:p>
+    <w:p/>
+    <w:p>
+      <w:r>
+        <w:t>Add to build path:</w:t>
+      </w:r>
+    </w:p>
+    <w:p/>
     <w:sectPr>
       <w:pgSz w:w="11906" w:h="16838"/>
       <w:pgMar w:top="1440" w:right="1440" w:bottom="1440" w:left="1440" w:header="708" w:footer="708" w:gutter="0"/>
@@ -206,6 +364,47 @@
     <w:semiHidden/>
     <w:unhideWhenUsed/>
   </w:style>
+  <w:style w:type="character" w:styleId="Hyperlink">
+    <w:name w:val="Hyperlink"/>
+    <w:basedOn w:val="DefaultParagraphFont"/>
+    <w:uiPriority w:val="99"/>
+    <w:unhideWhenUsed/>
+    <w:rsid w:val="0053631F"/>
+    <w:rPr>
+      <w:color w:val="0000FF" w:themeColor="hyperlink"/>
+      <w:u w:val="single"/>
+    </w:rPr>
+  </w:style>
+  <w:style w:type="paragraph" w:styleId="BalloonText">
+    <w:name w:val="Balloon Text"/>
+    <w:basedOn w:val="Normal"/>
+    <w:link w:val="BalloonTextChar"/>
+    <w:uiPriority w:val="99"/>
+    <w:semiHidden/>
+    <w:unhideWhenUsed/>
+    <w:rsid w:val="0053631F"/>
+    <w:pPr>
+      <w:spacing w:after="0" w:line="240" w:lineRule="auto"/>
+    </w:pPr>
+    <w:rPr>
+      <w:rFonts w:ascii="Tahoma" w:hAnsi="Tahoma" w:cs="Tahoma"/>
+      <w:sz w:val="16"/>
+      <w:szCs w:val="16"/>
+    </w:rPr>
+  </w:style>
+  <w:style w:type="character" w:customStyle="1" w:styleId="BalloonTextChar">
+    <w:name w:val="Balloon Text Char"/>
+    <w:basedOn w:val="DefaultParagraphFont"/>
+    <w:link w:val="BalloonText"/>
+    <w:uiPriority w:val="99"/>
+    <w:semiHidden/>
+    <w:rsid w:val="0053631F"/>
+    <w:rPr>
+      <w:rFonts w:ascii="Tahoma" w:hAnsi="Tahoma" w:cs="Tahoma"/>
+      <w:sz w:val="16"/>
+      <w:szCs w:val="16"/>
+    </w:rPr>
+  </w:style>
 </w:styles>
 </file>
 

</xml_diff>

<commit_message>
Updated Schema Evolution Project setup document
</commit_message>
<xml_diff>
--- a/SchemaEvolution/Schema_Evolution_Project_Setup.docx
+++ b/SchemaEvolution/Schema_Evolution_Project_Setup.docx
@@ -9,19 +9,11 @@
     </w:p>
     <w:p>
       <w:r>
-        <w:t xml:space="preserve">Download </w:t>
-      </w:r>
-      <w:proofErr w:type="spellStart"/>
-      <w:r>
-        <w:t>org.json.jar</w:t>
-      </w:r>
-      <w:proofErr w:type="spellEnd"/>
-      <w:r>
-        <w:t xml:space="preserve"> file from below URL:</w:t>
-      </w:r>
-    </w:p>
-    <w:p>
-      <w:hyperlink r:id="rId4" w:history="1">
+        <w:t>Download org.json.jar file from below URL:</w:t>
+      </w:r>
+    </w:p>
+    <w:p>
+      <w:hyperlink r:id="rId5" w:history="1">
         <w:r>
           <w:rPr>
             <w:rStyle w:val="Hyperlink"/>
@@ -61,7 +53,7 @@
                     </pic:cNvPicPr>
                   </pic:nvPicPr>
                   <pic:blipFill>
-                    <a:blip r:embed="rId5" cstate="print"/>
+                    <a:blip r:embed="rId6" cstate="print"/>
                     <a:srcRect/>
                     <a:stretch>
                       <a:fillRect/>
@@ -93,15 +85,7 @@
     <w:p/>
     <w:p>
       <w:r>
-        <w:t xml:space="preserve">Add the </w:t>
-      </w:r>
-      <w:proofErr w:type="spellStart"/>
-      <w:r>
-        <w:t>org.json.jar</w:t>
-      </w:r>
-      <w:proofErr w:type="spellEnd"/>
-      <w:r>
-        <w:t xml:space="preserve"> to lib directory of project</w:t>
+        <w:t>Add the org.json.jar to lib directory of project</w:t>
       </w:r>
     </w:p>
     <w:p/>
@@ -129,7 +113,7 @@
                     </pic:cNvPicPr>
                   </pic:nvPicPr>
                   <pic:blipFill>
-                    <a:blip r:embed="rId6" cstate="print"/>
+                    <a:blip r:embed="rId7" cstate="print"/>
                     <a:srcRect/>
                     <a:stretch>
                       <a:fillRect/>
@@ -164,7 +148,83 @@
         <w:t>Add to build path:</w:t>
       </w:r>
     </w:p>
-    <w:p/>
+    <w:p>
+      <w:r>
+        <w:t>Date: 25-06-2016</w:t>
+      </w:r>
+    </w:p>
+    <w:p>
+      <w:r>
+        <w:t>Owner: TejasviReddy22</w:t>
+      </w:r>
+    </w:p>
+    <w:p>
+      <w:r>
+        <w:t xml:space="preserve">Email: </w:t>
+      </w:r>
+      <w:hyperlink r:id="rId8" w:history="1">
+        <w:r>
+          <w:rPr>
+            <w:rStyle w:val="Hyperlink"/>
+          </w:rPr>
+          <w:t>tejasvireddy22@gmail.com</w:t>
+        </w:r>
+      </w:hyperlink>
+    </w:p>
+    <w:p>
+      <w:r>
+        <w:lastRenderedPageBreak/>
+        <w:t>Following are the task:</w:t>
+      </w:r>
+    </w:p>
+    <w:p>
+      <w:pPr>
+        <w:pStyle w:val="ListParagraph"/>
+        <w:numPr>
+          <w:ilvl w:val="0"/>
+          <w:numId w:val="1"/>
+        </w:numPr>
+      </w:pPr>
+      <w:r>
+        <w:t>Checkout schema evolution project code from github following is the url:</w:t>
+      </w:r>
+    </w:p>
+    <w:p>
+      <w:r>
+        <w:t>https://github.com/svaduka/SchemaEvolution.git</w:t>
+      </w:r>
+    </w:p>
+    <w:p>
+      <w:pPr>
+        <w:pStyle w:val="ListParagraph"/>
+        <w:numPr>
+          <w:ilvl w:val="0"/>
+          <w:numId w:val="1"/>
+        </w:numPr>
+      </w:pPr>
+      <w:r>
+        <w:t>Checkout HDFS Service project code from github following is the url:</w:t>
+      </w:r>
+    </w:p>
+    <w:p>
+      <w:hyperlink r:id="rId9" w:history="1">
+        <w:r>
+          <w:rPr>
+            <w:rStyle w:val="Hyperlink"/>
+          </w:rPr>
+          <w:t>https://github.com/Laboros/HDFSService.git</w:t>
+        </w:r>
+      </w:hyperlink>
+    </w:p>
+    <w:p>
+      <w:pPr>
+        <w:pStyle w:val="ListParagraph"/>
+        <w:numPr>
+          <w:ilvl w:val="0"/>
+          <w:numId w:val="1"/>
+        </w:numPr>
+      </w:pPr>
+    </w:p>
     <w:sectPr>
       <w:pgSz w:w="11906" w:h="16838"/>
       <w:pgMar w:top="1440" w:right="1440" w:bottom="1440" w:left="1440" w:header="708" w:footer="708" w:gutter="0"/>
@@ -173,6 +233,103 @@
     </w:sectPr>
   </w:body>
 </w:document>
+</file>
+
+<file path=word/numbering.xml><?xml version="1.0" encoding="utf-8"?>
+<w:numbering xmlns:ve="http://schemas.openxmlformats.org/markup-compatibility/2006" xmlns:o="urn:schemas-microsoft-com:office:office" xmlns:r="http://schemas.openxmlformats.org/officeDocument/2006/relationships" xmlns:m="http://schemas.openxmlformats.org/officeDocument/2006/math" xmlns:v="urn:schemas-microsoft-com:vml" xmlns:wp="http://schemas.openxmlformats.org/drawingml/2006/wordprocessingDrawing" xmlns:w10="urn:schemas-microsoft-com:office:word" xmlns:w="http://schemas.openxmlformats.org/wordprocessingml/2006/main" xmlns:wne="http://schemas.microsoft.com/office/word/2006/wordml">
+  <w:abstractNum w:abstractNumId="0">
+    <w:nsid w:val="2D2178A4"/>
+    <w:multiLevelType w:val="hybridMultilevel"/>
+    <w:tmpl w:val="9AF41C7C"/>
+    <w:lvl w:ilvl="0" w:tplc="40090011">
+      <w:start w:val="1"/>
+      <w:numFmt w:val="decimal"/>
+      <w:lvlText w:val="%1)"/>
+      <w:lvlJc w:val="left"/>
+      <w:pPr>
+        <w:ind w:left="720" w:hanging="360"/>
+      </w:pPr>
+      <w:rPr>
+        <w:rFonts w:hint="default"/>
+      </w:rPr>
+    </w:lvl>
+    <w:lvl w:ilvl="1" w:tplc="40090019" w:tentative="1">
+      <w:start w:val="1"/>
+      <w:numFmt w:val="lowerLetter"/>
+      <w:lvlText w:val="%2."/>
+      <w:lvlJc w:val="left"/>
+      <w:pPr>
+        <w:ind w:left="1440" w:hanging="360"/>
+      </w:pPr>
+    </w:lvl>
+    <w:lvl w:ilvl="2" w:tplc="4009001B" w:tentative="1">
+      <w:start w:val="1"/>
+      <w:numFmt w:val="lowerRoman"/>
+      <w:lvlText w:val="%3."/>
+      <w:lvlJc w:val="right"/>
+      <w:pPr>
+        <w:ind w:left="2160" w:hanging="180"/>
+      </w:pPr>
+    </w:lvl>
+    <w:lvl w:ilvl="3" w:tplc="4009000F" w:tentative="1">
+      <w:start w:val="1"/>
+      <w:numFmt w:val="decimal"/>
+      <w:lvlText w:val="%4."/>
+      <w:lvlJc w:val="left"/>
+      <w:pPr>
+        <w:ind w:left="2880" w:hanging="360"/>
+      </w:pPr>
+    </w:lvl>
+    <w:lvl w:ilvl="4" w:tplc="40090019" w:tentative="1">
+      <w:start w:val="1"/>
+      <w:numFmt w:val="lowerLetter"/>
+      <w:lvlText w:val="%5."/>
+      <w:lvlJc w:val="left"/>
+      <w:pPr>
+        <w:ind w:left="3600" w:hanging="360"/>
+      </w:pPr>
+    </w:lvl>
+    <w:lvl w:ilvl="5" w:tplc="4009001B" w:tentative="1">
+      <w:start w:val="1"/>
+      <w:numFmt w:val="lowerRoman"/>
+      <w:lvlText w:val="%6."/>
+      <w:lvlJc w:val="right"/>
+      <w:pPr>
+        <w:ind w:left="4320" w:hanging="180"/>
+      </w:pPr>
+    </w:lvl>
+    <w:lvl w:ilvl="6" w:tplc="4009000F" w:tentative="1">
+      <w:start w:val="1"/>
+      <w:numFmt w:val="decimal"/>
+      <w:lvlText w:val="%7."/>
+      <w:lvlJc w:val="left"/>
+      <w:pPr>
+        <w:ind w:left="5040" w:hanging="360"/>
+      </w:pPr>
+    </w:lvl>
+    <w:lvl w:ilvl="7" w:tplc="40090019" w:tentative="1">
+      <w:start w:val="1"/>
+      <w:numFmt w:val="lowerLetter"/>
+      <w:lvlText w:val="%8."/>
+      <w:lvlJc w:val="left"/>
+      <w:pPr>
+        <w:ind w:left="5760" w:hanging="360"/>
+      </w:pPr>
+    </w:lvl>
+    <w:lvl w:ilvl="8" w:tplc="4009001B" w:tentative="1">
+      <w:start w:val="1"/>
+      <w:numFmt w:val="lowerRoman"/>
+      <w:lvlText w:val="%9."/>
+      <w:lvlJc w:val="right"/>
+      <w:pPr>
+        <w:ind w:left="6480" w:hanging="180"/>
+      </w:pPr>
+    </w:lvl>
+  </w:abstractNum>
+  <w:num w:numId="1">
+    <w:abstractNumId w:val="0"/>
+  </w:num>
+</w:numbering>
 </file>
 
 <file path=word/styles.xml><?xml version="1.0" encoding="utf-8"?>
@@ -405,6 +562,17 @@
       <w:szCs w:val="16"/>
     </w:rPr>
   </w:style>
+  <w:style w:type="paragraph" w:styleId="ListParagraph">
+    <w:name w:val="List Paragraph"/>
+    <w:basedOn w:val="Normal"/>
+    <w:uiPriority w:val="34"/>
+    <w:qFormat/>
+    <w:rsid w:val="00CE5BC1"/>
+    <w:pPr>
+      <w:ind w:left="720"/>
+      <w:contextualSpacing/>
+    </w:pPr>
+  </w:style>
 </w:styles>
 </file>
 

</xml_diff>